<commit_message>
retoques menu y slide
</commit_message>
<xml_diff>
--- a/MATERIAL/04 Editorial/Editorial.docx
+++ b/MATERIAL/04 Editorial/Editorial.docx
@@ -441,7 +441,65 @@
           <w:sz w:val="20"/>
           <w:szCs w:val="20"/>
         </w:rPr>
-        <w:t xml:space="preserve"> puedan salir adelante. Porque apostamos por el país, como lo hemos hecho siempre, y lo seguiremos haciendo. Porque estamos convencidos que el desarrollo de la pequeña y mediana industria, así como del turismo, del sector comercial y de las economías regionales, constituyen el programa de crecimiento vertebral que la nación demanda en esta inédita etapa. Por todo ello, en honor a ese rol protagónico que nuestro sector representa, los convoco a seguir trabajando </w:t>
+        <w:t xml:space="preserve"> puedan salir adelante. Porque apostamos por el país, como lo hemos hecho siempre, y lo seguiremos haciendo. Porque estamos convencidos </w:t>
+      </w:r>
+      <w:r>
+        <w:rPr>
+          <w:rFonts w:ascii="Verdana" w:hAnsi="Verdana"/>
+          <w:sz w:val="20"/>
+          <w:szCs w:val="20"/>
+        </w:rPr>
+        <w:t xml:space="preserve">de </w:t>
+      </w:r>
+      <w:r>
+        <w:rPr>
+          <w:rFonts w:ascii="Verdana" w:hAnsi="Verdana"/>
+          <w:sz w:val="20"/>
+          <w:szCs w:val="20"/>
+        </w:rPr>
+        <w:t xml:space="preserve">que el desarrollo de la pequeña y mediana industria, así como del </w:t>
+      </w:r>
+      <w:r>
+        <w:rPr>
+          <w:rFonts w:ascii="Verdana" w:hAnsi="Verdana"/>
+          <w:sz w:val="20"/>
+          <w:szCs w:val="20"/>
+        </w:rPr>
+        <w:t>turismo, el sector comercial,</w:t>
+      </w:r>
+      <w:r>
+        <w:rPr>
+          <w:rFonts w:ascii="Verdana" w:hAnsi="Verdana"/>
+          <w:sz w:val="20"/>
+          <w:szCs w:val="20"/>
+        </w:rPr>
+        <w:t xml:space="preserve"> las economías</w:t>
+      </w:r>
+      <w:r>
+        <w:rPr>
+          <w:rFonts w:ascii="Verdana" w:hAnsi="Verdana"/>
+          <w:sz w:val="20"/>
+          <w:szCs w:val="20"/>
+        </w:rPr>
+        <w:t xml:space="preserve"> regionales,</w:t>
+      </w:r>
+      <w:bookmarkStart w:id="0" w:name="_GoBack"/>
+      <w:bookmarkEnd w:id="0"/>
+      <w:r>
+        <w:rPr>
+          <w:rFonts w:ascii="Verdana" w:hAnsi="Verdana"/>
+          <w:sz w:val="20"/>
+          <w:szCs w:val="20"/>
+        </w:rPr>
+        <w:t xml:space="preserve"> la construcción, los parques industriales, los jóvenes empresarios y las mujeres que se dedican a la actividad, </w:t>
+      </w:r>
+      <w:r>
+        <w:rPr>
+          <w:rFonts w:ascii="Verdana" w:hAnsi="Verdana"/>
+          <w:sz w:val="20"/>
+          <w:szCs w:val="20"/>
+        </w:rPr>
+        <w:t xml:space="preserve">constituyen el programa de crecimiento vertebral que la nación demanda en esta inédita etapa. Por todo ello, en honor a ese rol protagónico que nuestro sector representa, los convoco a seguir trabajando </w:t>
       </w:r>
       <w:r>
         <w:rPr>
@@ -506,10 +564,7 @@
         <w:t>Dr. Gerardo Díaz Beltrán</w:t>
       </w:r>
     </w:p>
-    <w:p>
-      <w:bookmarkStart w:id="0" w:name="_GoBack"/>
-      <w:bookmarkEnd w:id="0"/>
-    </w:p>
+    <w:p/>
     <w:sectPr>
       <w:pgSz w:w="12240" w:h="15840"/>
       <w:pgMar w:top="1417" w:right="1701" w:bottom="1417" w:left="1701" w:header="708" w:footer="708" w:gutter="0"/>

</xml_diff>